<commit_message>
Begun writeup, updated comments on code
</commit_message>
<xml_diff>
--- a/Assignment3.docx
+++ b/Assignment3.docx
@@ -58,161 +58,344 @@
         </w:rPr>
         <w:t>Assignment 3</w:t>
       </w:r>
+    </w:p>
+    <w:p>
+      <w:pPr>
+        <w:jc w:val="center"/>
+        <w:rPr>
+          <w:rFonts w:ascii="Consolas" w:hAnsi="Consolas"/>
+          <w:sz w:val="72"/>
+          <w:szCs w:val="72"/>
+        </w:rPr>
+      </w:pPr>
+    </w:p>
+    <w:p>
+      <w:pPr>
+        <w:jc w:val="center"/>
+        <w:rPr>
+          <w:rFonts w:ascii="Consolas" w:hAnsi="Consolas"/>
+          <w:sz w:val="72"/>
+          <w:szCs w:val="72"/>
+        </w:rPr>
+      </w:pPr>
+    </w:p>
+    <w:p>
+      <w:pPr>
+        <w:jc w:val="center"/>
+        <w:rPr>
+          <w:rFonts w:ascii="Consolas" w:hAnsi="Consolas"/>
+          <w:sz w:val="72"/>
+          <w:szCs w:val="72"/>
+        </w:rPr>
+      </w:pPr>
+    </w:p>
+    <w:p>
+      <w:pPr>
+        <w:jc w:val="center"/>
+        <w:rPr>
+          <w:rFonts w:ascii="Consolas" w:hAnsi="Consolas"/>
+          <w:sz w:val="72"/>
+          <w:szCs w:val="72"/>
+        </w:rPr>
+      </w:pPr>
+    </w:p>
+    <w:p>
+      <w:pPr>
+        <w:rPr>
+          <w:rFonts w:ascii="Consolas" w:hAnsi="Consolas"/>
+          <w:sz w:val="40"/>
+          <w:szCs w:val="40"/>
+        </w:rPr>
+      </w:pPr>
+      <w:r>
+        <w:rPr>
+          <w:rFonts w:ascii="Consolas" w:hAnsi="Consolas"/>
+          <w:sz w:val="40"/>
+          <w:szCs w:val="40"/>
+        </w:rPr>
+        <w:t>Name: Taidgh Murray</w:t>
+      </w:r>
+    </w:p>
+    <w:p>
+      <w:pPr>
+        <w:rPr>
+          <w:rFonts w:ascii="Consolas" w:hAnsi="Consolas"/>
+          <w:sz w:val="40"/>
+          <w:szCs w:val="40"/>
+        </w:rPr>
+      </w:pPr>
+    </w:p>
+    <w:p>
+      <w:pPr>
+        <w:rPr>
+          <w:rFonts w:ascii="Consolas" w:hAnsi="Consolas"/>
+          <w:sz w:val="40"/>
+          <w:szCs w:val="40"/>
+        </w:rPr>
+      </w:pPr>
+      <w:r>
+        <w:rPr>
+          <w:rFonts w:ascii="Consolas" w:hAnsi="Consolas"/>
+          <w:sz w:val="40"/>
+          <w:szCs w:val="40"/>
+        </w:rPr>
+        <w:t>Student I.D: 15315901</w:t>
+      </w:r>
+    </w:p>
+    <w:p>
+      <w:pPr>
+        <w:rPr>
+          <w:rFonts w:ascii="Consolas" w:hAnsi="Consolas"/>
+          <w:sz w:val="40"/>
+          <w:szCs w:val="40"/>
+        </w:rPr>
+      </w:pPr>
+    </w:p>
+    <w:p>
+      <w:pPr>
+        <w:rPr>
+          <w:rFonts w:ascii="Consolas" w:hAnsi="Consolas"/>
+          <w:sz w:val="40"/>
+          <w:szCs w:val="40"/>
+        </w:rPr>
+      </w:pPr>
+      <w:r>
+        <w:rPr>
+          <w:rFonts w:ascii="Consolas" w:hAnsi="Consolas"/>
+          <w:sz w:val="40"/>
+          <w:szCs w:val="40"/>
+        </w:rPr>
+        <w:t>Discipline: College of Science</w:t>
+      </w:r>
+    </w:p>
+    <w:p>
+      <w:pPr>
+        <w:rPr>
+          <w:rFonts w:ascii="Consolas" w:hAnsi="Consolas"/>
+          <w:sz w:val="40"/>
+          <w:szCs w:val="40"/>
+        </w:rPr>
+      </w:pPr>
+    </w:p>
+    <w:p>
+      <w:pPr>
+        <w:rPr>
+          <w:rFonts w:ascii="Consolas" w:hAnsi="Consolas"/>
+          <w:sz w:val="32"/>
+          <w:szCs w:val="40"/>
+        </w:rPr>
+      </w:pPr>
+      <w:r>
+        <w:rPr>
+          <w:rFonts w:ascii="Consolas" w:hAnsi="Consolas"/>
+          <w:sz w:val="40"/>
+          <w:szCs w:val="40"/>
+        </w:rPr>
+        <w:t xml:space="preserve">Course: </w:t>
+      </w:r>
+      <w:r>
+        <w:rPr>
+          <w:rFonts w:ascii="Consolas" w:hAnsi="Consolas"/>
+          <w:sz w:val="40"/>
+          <w:szCs w:val="40"/>
+        </w:rPr>
+        <w:t xml:space="preserve">4BS2 </w:t>
+      </w:r>
+      <w:proofErr w:type="spellStart"/>
+      <w:r>
+        <w:rPr>
+          <w:rFonts w:ascii="Consolas" w:hAnsi="Consolas"/>
+          <w:sz w:val="40"/>
+          <w:szCs w:val="40"/>
+        </w:rPr>
+        <w:t>Undenominated</w:t>
+      </w:r>
+      <w:proofErr w:type="spellEnd"/>
+      <w:r>
+        <w:rPr>
+          <w:rFonts w:ascii="Consolas" w:hAnsi="Consolas"/>
+          <w:sz w:val="40"/>
+          <w:szCs w:val="40"/>
+        </w:rPr>
+        <w:t xml:space="preserve"> Science (Computing)</w:t>
+      </w:r>
+    </w:p>
+    <w:p/>
+    <w:p>
+      <w:pPr>
+        <w:rPr>
+          <w:rFonts w:ascii="Consolas" w:hAnsi="Consolas"/>
+          <w:sz w:val="24"/>
+          <w:szCs w:val="24"/>
+        </w:rPr>
+      </w:pPr>
+      <w:r>
+        <w:rPr>
+          <w:rFonts w:ascii="Consolas" w:hAnsi="Consolas"/>
+          <w:sz w:val="24"/>
+          <w:szCs w:val="24"/>
+        </w:rPr>
+        <w:lastRenderedPageBreak/>
+        <w:t xml:space="preserve">In this assignment, we were asked to design, implement, and evaluate a machine learning algorithm, from scratch. The algorithm was to be chosen at our discretion, ensuring to ignore k-Nearest Neighbours, Naïve </w:t>
+      </w:r>
+      <w:r>
+        <w:rPr>
+          <w:rFonts w:ascii="Consolas" w:hAnsi="Consolas"/>
+          <w:sz w:val="24"/>
+          <w:szCs w:val="24"/>
+        </w:rPr>
+        <w:t xml:space="preserve">Bayes, or trivial algorithms such as </w:t>
+      </w:r>
+      <w:proofErr w:type="spellStart"/>
+      <w:r>
+        <w:rPr>
+          <w:rFonts w:ascii="Consolas" w:hAnsi="Consolas"/>
+          <w:sz w:val="24"/>
+          <w:szCs w:val="24"/>
+        </w:rPr>
+        <w:t>ZeroR</w:t>
+      </w:r>
+      <w:proofErr w:type="spellEnd"/>
+      <w:r>
+        <w:rPr>
+          <w:rFonts w:ascii="Consolas" w:hAnsi="Consolas"/>
+          <w:sz w:val="24"/>
+          <w:szCs w:val="24"/>
+        </w:rPr>
+        <w:t xml:space="preserve"> or 1R. It was possible to also create an algorithm from scratch. We were encouraged to work in pairs, but having an introverted, asocial personality, I decided to forego a partner for this assignment, and try to tackle the assignment alone.</w:t>
+      </w:r>
+    </w:p>
+    <w:p>
+      <w:pPr>
+        <w:rPr>
+          <w:rFonts w:ascii="Consolas" w:hAnsi="Consolas"/>
+          <w:sz w:val="24"/>
+          <w:szCs w:val="24"/>
+        </w:rPr>
+      </w:pPr>
+      <w:r>
+        <w:rPr>
+          <w:rFonts w:ascii="Consolas" w:hAnsi="Consolas"/>
+          <w:sz w:val="24"/>
+          <w:szCs w:val="24"/>
+        </w:rPr>
+        <w:t xml:space="preserve">As with the previous assignment, I decided to use Python as my language of choice. My experience with it trumps all other programming languages, and the wide variety of libraries available made </w:t>
+      </w:r>
+      <w:r>
+        <w:rPr>
+          <w:rFonts w:ascii="Consolas" w:hAnsi="Consolas"/>
+          <w:sz w:val="24"/>
+          <w:szCs w:val="24"/>
+        </w:rPr>
+        <w:t>much of the extraneous programming tasks (mainly reading the ‘owls.csv’ file (or any</w:t>
+      </w:r>
+      <w:r>
+        <w:rPr>
+          <w:rFonts w:ascii="Consolas" w:hAnsi="Consolas"/>
+          <w:sz w:val="24"/>
+          <w:szCs w:val="24"/>
+        </w:rPr>
+        <w:t xml:space="preserve"> .csv</w:t>
+      </w:r>
+      <w:r>
+        <w:rPr>
+          <w:rFonts w:ascii="Consolas" w:hAnsi="Consolas"/>
+          <w:sz w:val="24"/>
+          <w:szCs w:val="24"/>
+        </w:rPr>
+        <w:t xml:space="preserve"> file the user might want to evaluate the algorithm on)</w:t>
+      </w:r>
+      <w:r>
+        <w:rPr>
+          <w:rFonts w:ascii="Consolas" w:hAnsi="Consolas"/>
+          <w:sz w:val="24"/>
+          <w:szCs w:val="24"/>
+        </w:rPr>
+        <w:t>, and the random seed generation)</w:t>
+      </w:r>
+      <w:r>
+        <w:rPr>
+          <w:rFonts w:ascii="Consolas" w:hAnsi="Consolas"/>
+          <w:sz w:val="24"/>
+          <w:szCs w:val="24"/>
+        </w:rPr>
+        <w:t>.</w:t>
+      </w:r>
+      <w:r>
+        <w:rPr>
+          <w:rFonts w:ascii="Consolas" w:hAnsi="Consolas"/>
+          <w:sz w:val="24"/>
+          <w:szCs w:val="24"/>
+        </w:rPr>
+        <w:t xml:space="preserve"> Python is simple to understand, and quite portable, which allowed me to easily work on my assignment wherever I could get access to the internet</w:t>
+      </w:r>
+      <w:r>
+        <w:rPr>
+          <w:rFonts w:ascii="Consolas" w:hAnsi="Consolas"/>
+          <w:sz w:val="24"/>
+          <w:szCs w:val="24"/>
+        </w:rPr>
+        <w:t>.</w:t>
+      </w:r>
+      <w:r>
+        <w:rPr>
+          <w:rFonts w:ascii="Consolas" w:hAnsi="Consolas"/>
+          <w:sz w:val="24"/>
+          <w:szCs w:val="24"/>
+        </w:rPr>
+        <w:t xml:space="preserve"> It also means that reading the code for the algorithm I’ve chosen is much easier than a language like Java</w:t>
+      </w:r>
+      <w:r>
+        <w:rPr>
+          <w:rFonts w:ascii="Consolas" w:hAnsi="Consolas"/>
+          <w:sz w:val="24"/>
+          <w:szCs w:val="24"/>
+        </w:rPr>
+        <w:t xml:space="preserve">, R or </w:t>
+      </w:r>
+      <w:r>
+        <w:rPr>
+          <w:rFonts w:ascii="Consolas" w:hAnsi="Consolas"/>
+          <w:sz w:val="24"/>
+          <w:szCs w:val="24"/>
+        </w:rPr>
+        <w:t>MATLAB.</w:t>
+      </w:r>
+    </w:p>
+    <w:p>
+      <w:pPr>
+        <w:rPr>
+          <w:rFonts w:ascii="Consolas" w:hAnsi="Consolas"/>
+          <w:sz w:val="24"/>
+          <w:szCs w:val="24"/>
+        </w:rPr>
+      </w:pPr>
+      <w:r>
+        <w:rPr>
+          <w:rFonts w:ascii="Consolas" w:hAnsi="Consolas"/>
+          <w:sz w:val="24"/>
+          <w:szCs w:val="24"/>
+        </w:rPr>
+        <w:t xml:space="preserve">I decided to implement the </w:t>
+      </w:r>
+      <w:r>
+        <w:rPr>
+          <w:rFonts w:ascii="Consolas" w:hAnsi="Consolas"/>
+          <w:sz w:val="24"/>
+          <w:szCs w:val="24"/>
+        </w:rPr>
+        <w:t>Classification and Regression Tree algorithm, or CART algorithm.</w:t>
+      </w:r>
+      <w:r>
+        <w:rPr>
+          <w:rFonts w:ascii="Consolas" w:hAnsi="Consolas"/>
+          <w:sz w:val="24"/>
+          <w:szCs w:val="24"/>
+        </w:rPr>
+        <w:t xml:space="preserve"> The CART Algorithm can also be called a decision tree algorithm. It in</w:t>
+      </w:r>
       <w:bookmarkStart w:id="0" w:name="_GoBack"/>
       <w:bookmarkEnd w:id="0"/>
-    </w:p>
-    <w:p>
-      <w:pPr>
-        <w:jc w:val="center"/>
-        <w:rPr>
-          <w:rFonts w:ascii="Consolas" w:hAnsi="Consolas"/>
-          <w:sz w:val="72"/>
-          <w:szCs w:val="72"/>
-        </w:rPr>
-      </w:pPr>
-    </w:p>
-    <w:p>
-      <w:pPr>
-        <w:jc w:val="center"/>
-        <w:rPr>
-          <w:rFonts w:ascii="Consolas" w:hAnsi="Consolas"/>
-          <w:sz w:val="72"/>
-          <w:szCs w:val="72"/>
-        </w:rPr>
-      </w:pPr>
-    </w:p>
-    <w:p>
-      <w:pPr>
-        <w:jc w:val="center"/>
-        <w:rPr>
-          <w:rFonts w:ascii="Consolas" w:hAnsi="Consolas"/>
-          <w:sz w:val="72"/>
-          <w:szCs w:val="72"/>
-        </w:rPr>
-      </w:pPr>
-    </w:p>
-    <w:p>
-      <w:pPr>
-        <w:jc w:val="center"/>
-        <w:rPr>
-          <w:rFonts w:ascii="Consolas" w:hAnsi="Consolas"/>
-          <w:sz w:val="72"/>
-          <w:szCs w:val="72"/>
-        </w:rPr>
-      </w:pPr>
-    </w:p>
-    <w:p>
-      <w:pPr>
-        <w:rPr>
-          <w:rFonts w:ascii="Consolas" w:hAnsi="Consolas"/>
-          <w:sz w:val="40"/>
-          <w:szCs w:val="40"/>
-        </w:rPr>
-      </w:pPr>
-      <w:r>
-        <w:rPr>
-          <w:rFonts w:ascii="Consolas" w:hAnsi="Consolas"/>
-          <w:sz w:val="40"/>
-          <w:szCs w:val="40"/>
-        </w:rPr>
-        <w:t>Name: Taidgh Murray</w:t>
-      </w:r>
-    </w:p>
-    <w:p>
-      <w:pPr>
-        <w:rPr>
-          <w:rFonts w:ascii="Consolas" w:hAnsi="Consolas"/>
-          <w:sz w:val="40"/>
-          <w:szCs w:val="40"/>
-        </w:rPr>
-      </w:pPr>
-    </w:p>
-    <w:p>
-      <w:pPr>
-        <w:rPr>
-          <w:rFonts w:ascii="Consolas" w:hAnsi="Consolas"/>
-          <w:sz w:val="40"/>
-          <w:szCs w:val="40"/>
-        </w:rPr>
-      </w:pPr>
-      <w:r>
-        <w:rPr>
-          <w:rFonts w:ascii="Consolas" w:hAnsi="Consolas"/>
-          <w:sz w:val="40"/>
-          <w:szCs w:val="40"/>
-        </w:rPr>
-        <w:t>Student I.D: 15315901</w:t>
-      </w:r>
-    </w:p>
-    <w:p>
-      <w:pPr>
-        <w:rPr>
-          <w:rFonts w:ascii="Consolas" w:hAnsi="Consolas"/>
-          <w:sz w:val="40"/>
-          <w:szCs w:val="40"/>
-        </w:rPr>
-      </w:pPr>
-    </w:p>
-    <w:p>
-      <w:pPr>
-        <w:rPr>
-          <w:rFonts w:ascii="Consolas" w:hAnsi="Consolas"/>
-          <w:sz w:val="40"/>
-          <w:szCs w:val="40"/>
-        </w:rPr>
-      </w:pPr>
-      <w:r>
-        <w:rPr>
-          <w:rFonts w:ascii="Consolas" w:hAnsi="Consolas"/>
-          <w:sz w:val="40"/>
-          <w:szCs w:val="40"/>
-        </w:rPr>
-        <w:t>Discipline: College of Science</w:t>
-      </w:r>
-    </w:p>
-    <w:p>
-      <w:pPr>
-        <w:rPr>
-          <w:rFonts w:ascii="Consolas" w:hAnsi="Consolas"/>
-          <w:sz w:val="40"/>
-          <w:szCs w:val="40"/>
-        </w:rPr>
-      </w:pPr>
-    </w:p>
-    <w:p>
-      <w:pPr>
-        <w:rPr>
-          <w:rFonts w:ascii="Consolas" w:hAnsi="Consolas"/>
-          <w:sz w:val="32"/>
-          <w:szCs w:val="40"/>
-        </w:rPr>
-      </w:pPr>
-      <w:r>
-        <w:rPr>
-          <w:rFonts w:ascii="Consolas" w:hAnsi="Consolas"/>
-          <w:sz w:val="40"/>
-          <w:szCs w:val="40"/>
-        </w:rPr>
-        <w:t xml:space="preserve">Course: </w:t>
-      </w:r>
-      <w:r>
-        <w:rPr>
-          <w:rFonts w:ascii="Consolas" w:hAnsi="Consolas"/>
-          <w:sz w:val="40"/>
-          <w:szCs w:val="40"/>
-        </w:rPr>
-        <w:t>4BS2 Undenominated Science (Computing)</w:t>
-      </w:r>
-    </w:p>
-    <w:p/>
-    <w:p>
-      <w:pPr>
-        <w:rPr>
-          <w:rFonts w:ascii="Consolas" w:hAnsi="Consolas"/>
-          <w:sz w:val="24"/>
-          <w:szCs w:val="24"/>
-        </w:rPr>
-      </w:pPr>
     </w:p>
     <w:sectPr>
       <w:pgSz w:w="11906" w:h="16838"/>

</xml_diff>